<commit_message>
Update CA2- RequirementsReport v.2.docx
</commit_message>
<xml_diff>
--- a/CA2- RequirementsReport v.2.docx
+++ b/CA2- RequirementsReport v.2.docx
@@ -38,7 +38,7 @@
                     <pic:cNvPicPr/>
                   </pic:nvPicPr>
                   <pic:blipFill>
-                    <a:blip r:embed="rId10">
+                    <a:blip r:embed="rId11">
                       <a:extLst>
                         <a:ext uri="{28A0092B-C50C-407E-A947-70E740481C1C}">
                           <a14:useLocalDpi xmlns:a14="http://schemas.microsoft.com/office/drawing/2010/main" val="0"/>
@@ -317,7 +317,10 @@
         </w:rPr>
         <w:t xml:space="preserve">Submitted by: </w:t>
       </w:r>
-      <w:r>
+    </w:p>
+    <w:p>
+      <w:pPr>
+        <w:jc w:val="center"/>
         <w:rPr>
           <w:rFonts w:ascii="Arial" w:hAnsi="Arial" w:cs="Arial"/>
           <w:b/>
@@ -325,8 +328,7 @@
           <w:sz w:val="36"/>
           <w:szCs w:val="36"/>
         </w:rPr>
-        <w:t>Name</w:t>
-      </w:r>
+      </w:pPr>
       <w:r>
         <w:rPr>
           <w:rFonts w:ascii="Arial" w:hAnsi="Arial" w:cs="Arial"/>
@@ -335,9 +337,12 @@
           <w:sz w:val="36"/>
           <w:szCs w:val="36"/>
         </w:rPr>
-        <w:t>s</w:t>
-      </w:r>
-      <w:r>
+        <w:t>Habiba Nour B00151078</w:t>
+      </w:r>
+    </w:p>
+    <w:p>
+      <w:pPr>
+        <w:jc w:val="center"/>
         <w:rPr>
           <w:rFonts w:ascii="Arial" w:hAnsi="Arial" w:cs="Arial"/>
           <w:b/>
@@ -345,9 +350,7 @@
           <w:sz w:val="36"/>
           <w:szCs w:val="36"/>
         </w:rPr>
-        <w:t xml:space="preserve">, Student </w:t>
-      </w:r>
-      <w:proofErr w:type="gramStart"/>
+      </w:pPr>
       <w:r>
         <w:rPr>
           <w:rFonts w:ascii="Arial" w:hAnsi="Arial" w:cs="Arial"/>
@@ -356,9 +359,12 @@
           <w:sz w:val="36"/>
           <w:szCs w:val="36"/>
         </w:rPr>
-        <w:t>number</w:t>
-      </w:r>
-      <w:r>
+        <w:t>Piotr Momat B00156112</w:t>
+      </w:r>
+    </w:p>
+    <w:p>
+      <w:pPr>
+        <w:jc w:val="center"/>
         <w:rPr>
           <w:rFonts w:ascii="Arial" w:hAnsi="Arial" w:cs="Arial"/>
           <w:b/>
@@ -366,9 +372,39 @@
           <w:sz w:val="36"/>
           <w:szCs w:val="36"/>
         </w:rPr>
-        <w:t>s</w:t>
-      </w:r>
-      <w:proofErr w:type="gramEnd"/>
+      </w:pPr>
+      <w:r>
+        <w:rPr>
+          <w:rFonts w:ascii="Arial" w:hAnsi="Arial" w:cs="Arial"/>
+          <w:b/>
+          <w:bCs/>
+          <w:sz w:val="36"/>
+          <w:szCs w:val="36"/>
+        </w:rPr>
+        <w:t>Steven Kelly B00150588</w:t>
+      </w:r>
+    </w:p>
+    <w:p>
+      <w:pPr>
+        <w:jc w:val="center"/>
+        <w:rPr>
+          <w:rFonts w:ascii="Arial" w:hAnsi="Arial" w:cs="Arial"/>
+          <w:b/>
+          <w:bCs/>
+          <w:sz w:val="36"/>
+          <w:szCs w:val="36"/>
+        </w:rPr>
+      </w:pPr>
+      <w:r>
+        <w:rPr>
+          <w:rFonts w:ascii="Arial" w:hAnsi="Arial" w:cs="Arial"/>
+          <w:b/>
+          <w:bCs/>
+          <w:sz w:val="36"/>
+          <w:szCs w:val="36"/>
+        </w:rPr>
+        <w:t>Rochelle Mullen B00156311</w:t>
+      </w:r>
     </w:p>
     <w:p>
       <w:pPr>
@@ -1219,14 +1255,14 @@
           <w:rFonts w:ascii="Helvetica" w:eastAsiaTheme="minorEastAsia" w:hAnsi="Helvetica" w:cs="Helvetica"/>
           <w:lang w:val="en-US" w:eastAsia="ja-JP"/>
         </w:rPr>
-        <w:t xml:space="preserve">Author:  </w:t>
+        <w:t>Author:  Habiba Nour</w:t>
       </w:r>
       <w:r>
         <w:rPr>
           <w:rFonts w:ascii="Helvetica" w:eastAsiaTheme="minorEastAsia" w:hAnsi="Helvetica" w:cs="Helvetica"/>
           <w:lang w:val="en-US" w:eastAsia="ja-JP"/>
         </w:rPr>
-        <w:t>Habiba Nour</w:t>
+        <w:tab/>
       </w:r>
       <w:r>
         <w:rPr>
@@ -1234,27 +1270,7 @@
           <w:lang w:val="en-US" w:eastAsia="ja-JP"/>
         </w:rPr>
         <w:tab/>
-      </w:r>
-      <w:r>
-        <w:rPr>
-          <w:rFonts w:ascii="Helvetica" w:eastAsiaTheme="minorEastAsia" w:hAnsi="Helvetica" w:cs="Helvetica"/>
-          <w:lang w:val="en-US" w:eastAsia="ja-JP"/>
-        </w:rPr>
-        <w:tab/>
-      </w:r>
-      <w:r>
-        <w:rPr>
-          <w:rFonts w:ascii="Helvetica" w:eastAsiaTheme="minorEastAsia" w:hAnsi="Helvetica" w:cs="Helvetica"/>
-          <w:lang w:val="en-US" w:eastAsia="ja-JP"/>
-        </w:rPr>
-        <w:t xml:space="preserve">    </w:t>
-      </w:r>
-      <w:r>
-        <w:rPr>
-          <w:rFonts w:ascii="Helvetica" w:eastAsiaTheme="minorEastAsia" w:hAnsi="Helvetica" w:cs="Helvetica"/>
-          <w:lang w:val="en-US" w:eastAsia="ja-JP"/>
-        </w:rPr>
-        <w:t xml:space="preserve">Dated: </w:t>
+        <w:t xml:space="preserve">    Dated: </w:t>
       </w:r>
       <w:r>
         <w:rPr>
@@ -1280,49 +1296,22 @@
           <w:rFonts w:ascii="Helvetica" w:eastAsiaTheme="minorEastAsia" w:hAnsi="Helvetica" w:cs="Helvetica"/>
           <w:lang w:val="en-US" w:eastAsia="ja-JP"/>
         </w:rPr>
-        <w:t xml:space="preserve">Author:  </w:t>
+        <w:t xml:space="preserve">Author:  Piotr Momat      </w:t>
       </w:r>
       <w:r>
         <w:rPr>
           <w:rFonts w:ascii="Helvetica" w:eastAsiaTheme="minorEastAsia" w:hAnsi="Helvetica" w:cs="Helvetica"/>
           <w:lang w:val="en-US" w:eastAsia="ja-JP"/>
         </w:rPr>
-        <w:t>Piotr Momat</w:t>
+        <w:tab/>
       </w:r>
       <w:r>
         <w:rPr>
           <w:rFonts w:ascii="Helvetica" w:eastAsiaTheme="minorEastAsia" w:hAnsi="Helvetica" w:cs="Helvetica"/>
           <w:lang w:val="en-US" w:eastAsia="ja-JP"/>
         </w:rPr>
-        <w:t xml:space="preserve">      </w:t>
-      </w:r>
-      <w:r>
-        <w:rPr>
-          <w:rFonts w:ascii="Helvetica" w:eastAsiaTheme="minorEastAsia" w:hAnsi="Helvetica" w:cs="Helvetica"/>
-          <w:lang w:val="en-US" w:eastAsia="ja-JP"/>
-        </w:rPr>
         <w:tab/>
-      </w:r>
-      <w:r>
-        <w:rPr>
-          <w:rFonts w:ascii="Helvetica" w:eastAsiaTheme="minorEastAsia" w:hAnsi="Helvetica" w:cs="Helvetica"/>
-          <w:lang w:val="en-US" w:eastAsia="ja-JP"/>
-        </w:rPr>
-        <w:tab/>
-      </w:r>
-      <w:r>
-        <w:rPr>
-          <w:rFonts w:ascii="Helvetica" w:eastAsiaTheme="minorEastAsia" w:hAnsi="Helvetica" w:cs="Helvetica"/>
-          <w:lang w:val="en-US" w:eastAsia="ja-JP"/>
-        </w:rPr>
-        <w:t xml:space="preserve">    </w:t>
-      </w:r>
-      <w:r>
-        <w:rPr>
-          <w:rFonts w:ascii="Helvetica" w:eastAsiaTheme="minorEastAsia" w:hAnsi="Helvetica" w:cs="Helvetica"/>
-          <w:lang w:val="en-US" w:eastAsia="ja-JP"/>
-        </w:rPr>
-        <w:t xml:space="preserve">Dated: </w:t>
+        <w:t xml:space="preserve">    Dated: </w:t>
       </w:r>
       <w:r>
         <w:rPr>
@@ -1355,28 +1344,6 @@
     </w:p>
     <w:p>
       <w:pPr>
-        <w:rPr>
-          <w:rFonts w:ascii="Arial" w:hAnsi="Arial" w:cs="Arial"/>
-          <w:b/>
-          <w:color w:val="000000" w:themeColor="text1"/>
-          <w:sz w:val="36"/>
-          <w:szCs w:val="36"/>
-        </w:rPr>
-      </w:pPr>
-      <w:r>
-        <w:rPr>
-          <w:rFonts w:ascii="Arial" w:hAnsi="Arial" w:cs="Arial"/>
-          <w:b/>
-          <w:color w:val="000000" w:themeColor="text1"/>
-          <w:sz w:val="36"/>
-          <w:szCs w:val="36"/>
-        </w:rPr>
-        <w:lastRenderedPageBreak/>
-        <w:t xml:space="preserve">Table of Contents </w:t>
-      </w:r>
-    </w:p>
-    <w:p>
-      <w:pPr>
         <w:jc w:val="center"/>
         <w:rPr>
           <w:rFonts w:ascii="Times New Roman" w:hAnsi="Times New Roman" w:cs="Times New Roman"/>
@@ -1386,7 +1353,1248 @@
           <w:szCs w:val="36"/>
         </w:rPr>
       </w:pPr>
-      <w:r>
+    </w:p>
+    <w:sdt>
+      <w:sdtPr>
+        <w:id w:val="-1313025398"/>
+        <w:docPartObj>
+          <w:docPartGallery w:val="Table of Contents"/>
+          <w:docPartUnique/>
+        </w:docPartObj>
+      </w:sdtPr>
+      <w:sdtEndPr>
+        <w:rPr>
+          <w:rFonts w:asciiTheme="minorHAnsi" w:eastAsiaTheme="minorHAnsi" w:hAnsiTheme="minorHAnsi" w:cstheme="minorBidi"/>
+          <w:b/>
+          <w:bCs/>
+          <w:noProof/>
+          <w:color w:val="auto"/>
+          <w:sz w:val="24"/>
+          <w:szCs w:val="24"/>
+          <w:lang w:val="en-GB"/>
+        </w:rPr>
+      </w:sdtEndPr>
+      <w:sdtContent>
+        <w:p>
+          <w:pPr>
+            <w:pStyle w:val="TOCHeading"/>
+          </w:pPr>
+          <w:r>
+            <w:t>Contents</w:t>
+          </w:r>
+        </w:p>
+        <w:p>
+          <w:pPr>
+            <w:pStyle w:val="TOC1"/>
+            <w:tabs>
+              <w:tab w:val="right" w:leader="dot" w:pos="10790"/>
+            </w:tabs>
+            <w:rPr>
+              <w:rFonts w:eastAsiaTheme="minorEastAsia"/>
+              <w:noProof/>
+              <w:kern w:val="2"/>
+              <w:sz w:val="22"/>
+              <w:szCs w:val="22"/>
+              <w:lang w:val="en-IE" w:eastAsia="en-IE"/>
+              <w14:ligatures w14:val="standardContextual"/>
+            </w:rPr>
+          </w:pPr>
+          <w:r>
+            <w:fldChar w:fldCharType="begin"/>
+          </w:r>
+          <w:r>
+            <w:instrText xml:space="preserve"> TOC \o "1-3" \h \z \u </w:instrText>
+          </w:r>
+          <w:r>
+            <w:fldChar w:fldCharType="separate"/>
+          </w:r>
+          <w:hyperlink w:anchor="_Toc159100296" w:history="1">
+            <w:r>
+              <w:rPr>
+                <w:rStyle w:val="Hyperlink"/>
+                <w:rFonts w:ascii="Times New Roman" w:hAnsi="Times New Roman" w:cs="Times New Roman"/>
+                <w:noProof/>
+              </w:rPr>
+              <w:t>Title</w:t>
+            </w:r>
+            <w:r>
+              <w:rPr>
+                <w:noProof/>
+                <w:webHidden/>
+              </w:rPr>
+              <w:tab/>
+            </w:r>
+            <w:r>
+              <w:rPr>
+                <w:noProof/>
+                <w:webHidden/>
+              </w:rPr>
+              <w:fldChar w:fldCharType="begin"/>
+            </w:r>
+            <w:r>
+              <w:rPr>
+                <w:noProof/>
+                <w:webHidden/>
+              </w:rPr>
+              <w:instrText xml:space="preserve"> PAGEREF _Toc159100296 \h </w:instrText>
+            </w:r>
+            <w:r>
+              <w:rPr>
+                <w:noProof/>
+                <w:webHidden/>
+              </w:rPr>
+            </w:r>
+            <w:r>
+              <w:rPr>
+                <w:noProof/>
+                <w:webHidden/>
+              </w:rPr>
+              <w:fldChar w:fldCharType="separate"/>
+            </w:r>
+            <w:r>
+              <w:rPr>
+                <w:noProof/>
+                <w:webHidden/>
+              </w:rPr>
+              <w:t>4</w:t>
+            </w:r>
+            <w:r>
+              <w:rPr>
+                <w:noProof/>
+                <w:webHidden/>
+              </w:rPr>
+              <w:fldChar w:fldCharType="end"/>
+            </w:r>
+          </w:hyperlink>
+        </w:p>
+        <w:p>
+          <w:pPr>
+            <w:pStyle w:val="TOC1"/>
+            <w:tabs>
+              <w:tab w:val="right" w:leader="dot" w:pos="10790"/>
+            </w:tabs>
+            <w:rPr>
+              <w:rFonts w:eastAsiaTheme="minorEastAsia"/>
+              <w:noProof/>
+              <w:kern w:val="2"/>
+              <w:sz w:val="22"/>
+              <w:szCs w:val="22"/>
+              <w:lang w:val="en-IE" w:eastAsia="en-IE"/>
+              <w14:ligatures w14:val="standardContextual"/>
+            </w:rPr>
+          </w:pPr>
+          <w:hyperlink w:anchor="_Toc159100297" w:history="1">
+            <w:r>
+              <w:rPr>
+                <w:rStyle w:val="Hyperlink"/>
+                <w:rFonts w:ascii="Times New Roman" w:hAnsi="Times New Roman" w:cs="Times New Roman"/>
+                <w:noProof/>
+              </w:rPr>
+              <w:t>Client</w:t>
+            </w:r>
+            <w:r>
+              <w:rPr>
+                <w:noProof/>
+                <w:webHidden/>
+              </w:rPr>
+              <w:tab/>
+            </w:r>
+            <w:r>
+              <w:rPr>
+                <w:noProof/>
+                <w:webHidden/>
+              </w:rPr>
+              <w:fldChar w:fldCharType="begin"/>
+            </w:r>
+            <w:r>
+              <w:rPr>
+                <w:noProof/>
+                <w:webHidden/>
+              </w:rPr>
+              <w:instrText xml:space="preserve"> PAGEREF _Toc159100297 \h </w:instrText>
+            </w:r>
+            <w:r>
+              <w:rPr>
+                <w:noProof/>
+                <w:webHidden/>
+              </w:rPr>
+            </w:r>
+            <w:r>
+              <w:rPr>
+                <w:noProof/>
+                <w:webHidden/>
+              </w:rPr>
+              <w:fldChar w:fldCharType="separate"/>
+            </w:r>
+            <w:r>
+              <w:rPr>
+                <w:noProof/>
+                <w:webHidden/>
+              </w:rPr>
+              <w:t>4</w:t>
+            </w:r>
+            <w:r>
+              <w:rPr>
+                <w:noProof/>
+                <w:webHidden/>
+              </w:rPr>
+              <w:fldChar w:fldCharType="end"/>
+            </w:r>
+          </w:hyperlink>
+        </w:p>
+        <w:p>
+          <w:pPr>
+            <w:pStyle w:val="TOC1"/>
+            <w:tabs>
+              <w:tab w:val="left" w:pos="440"/>
+              <w:tab w:val="right" w:leader="dot" w:pos="10790"/>
+            </w:tabs>
+            <w:rPr>
+              <w:rFonts w:eastAsiaTheme="minorEastAsia"/>
+              <w:noProof/>
+              <w:kern w:val="2"/>
+              <w:sz w:val="22"/>
+              <w:szCs w:val="22"/>
+              <w:lang w:val="en-IE" w:eastAsia="en-IE"/>
+              <w14:ligatures w14:val="standardContextual"/>
+            </w:rPr>
+          </w:pPr>
+          <w:hyperlink w:anchor="_Toc159100298" w:history="1">
+            <w:r>
+              <w:rPr>
+                <w:rStyle w:val="Hyperlink"/>
+                <w:rFonts w:ascii="Times New Roman" w:hAnsi="Times New Roman" w:cs="Times New Roman"/>
+                <w:noProof/>
+              </w:rPr>
+              <w:t>1.</w:t>
+            </w:r>
+            <w:r>
+              <w:rPr>
+                <w:rFonts w:eastAsiaTheme="minorEastAsia"/>
+                <w:noProof/>
+                <w:kern w:val="2"/>
+                <w:sz w:val="22"/>
+                <w:szCs w:val="22"/>
+                <w:lang w:val="en-IE" w:eastAsia="en-IE"/>
+                <w14:ligatures w14:val="standardContextual"/>
+              </w:rPr>
+              <w:tab/>
+            </w:r>
+            <w:r>
+              <w:rPr>
+                <w:rStyle w:val="Hyperlink"/>
+                <w:rFonts w:ascii="Times New Roman" w:hAnsi="Times New Roman" w:cs="Times New Roman"/>
+                <w:noProof/>
+              </w:rPr>
+              <w:t>Project Overview</w:t>
+            </w:r>
+            <w:r>
+              <w:rPr>
+                <w:noProof/>
+                <w:webHidden/>
+              </w:rPr>
+              <w:tab/>
+            </w:r>
+            <w:r>
+              <w:rPr>
+                <w:noProof/>
+                <w:webHidden/>
+              </w:rPr>
+              <w:fldChar w:fldCharType="begin"/>
+            </w:r>
+            <w:r>
+              <w:rPr>
+                <w:noProof/>
+                <w:webHidden/>
+              </w:rPr>
+              <w:instrText xml:space="preserve"> PAGEREF _Toc159100298 \h </w:instrText>
+            </w:r>
+            <w:r>
+              <w:rPr>
+                <w:noProof/>
+                <w:webHidden/>
+              </w:rPr>
+            </w:r>
+            <w:r>
+              <w:rPr>
+                <w:noProof/>
+                <w:webHidden/>
+              </w:rPr>
+              <w:fldChar w:fldCharType="separate"/>
+            </w:r>
+            <w:r>
+              <w:rPr>
+                <w:noProof/>
+                <w:webHidden/>
+              </w:rPr>
+              <w:t>4</w:t>
+            </w:r>
+            <w:r>
+              <w:rPr>
+                <w:noProof/>
+                <w:webHidden/>
+              </w:rPr>
+              <w:fldChar w:fldCharType="end"/>
+            </w:r>
+          </w:hyperlink>
+        </w:p>
+        <w:p>
+          <w:pPr>
+            <w:pStyle w:val="TOC1"/>
+            <w:tabs>
+              <w:tab w:val="left" w:pos="440"/>
+              <w:tab w:val="right" w:leader="dot" w:pos="10790"/>
+            </w:tabs>
+            <w:rPr>
+              <w:rFonts w:eastAsiaTheme="minorEastAsia"/>
+              <w:noProof/>
+              <w:kern w:val="2"/>
+              <w:sz w:val="22"/>
+              <w:szCs w:val="22"/>
+              <w:lang w:val="en-IE" w:eastAsia="en-IE"/>
+              <w14:ligatures w14:val="standardContextual"/>
+            </w:rPr>
+          </w:pPr>
+          <w:hyperlink w:anchor="_Toc159100299" w:history="1">
+            <w:r>
+              <w:rPr>
+                <w:rStyle w:val="Hyperlink"/>
+                <w:rFonts w:ascii="Times New Roman" w:hAnsi="Times New Roman"/>
+                <w:noProof/>
+              </w:rPr>
+              <w:t>2.</w:t>
+            </w:r>
+            <w:r>
+              <w:rPr>
+                <w:rFonts w:eastAsiaTheme="minorEastAsia"/>
+                <w:noProof/>
+                <w:kern w:val="2"/>
+                <w:sz w:val="22"/>
+                <w:szCs w:val="22"/>
+                <w:lang w:val="en-IE" w:eastAsia="en-IE"/>
+                <w14:ligatures w14:val="standardContextual"/>
+              </w:rPr>
+              <w:tab/>
+            </w:r>
+            <w:r>
+              <w:rPr>
+                <w:rStyle w:val="Hyperlink"/>
+                <w:noProof/>
+              </w:rPr>
+              <w:t>Document Revision</w:t>
+            </w:r>
+            <w:r>
+              <w:rPr>
+                <w:noProof/>
+                <w:webHidden/>
+              </w:rPr>
+              <w:tab/>
+            </w:r>
+            <w:r>
+              <w:rPr>
+                <w:noProof/>
+                <w:webHidden/>
+              </w:rPr>
+              <w:fldChar w:fldCharType="begin"/>
+            </w:r>
+            <w:r>
+              <w:rPr>
+                <w:noProof/>
+                <w:webHidden/>
+              </w:rPr>
+              <w:instrText xml:space="preserve"> PAGEREF _Toc159100299 \h </w:instrText>
+            </w:r>
+            <w:r>
+              <w:rPr>
+                <w:noProof/>
+                <w:webHidden/>
+              </w:rPr>
+            </w:r>
+            <w:r>
+              <w:rPr>
+                <w:noProof/>
+                <w:webHidden/>
+              </w:rPr>
+              <w:fldChar w:fldCharType="separate"/>
+            </w:r>
+            <w:r>
+              <w:rPr>
+                <w:noProof/>
+                <w:webHidden/>
+              </w:rPr>
+              <w:t>4</w:t>
+            </w:r>
+            <w:r>
+              <w:rPr>
+                <w:noProof/>
+                <w:webHidden/>
+              </w:rPr>
+              <w:fldChar w:fldCharType="end"/>
+            </w:r>
+          </w:hyperlink>
+        </w:p>
+        <w:p>
+          <w:pPr>
+            <w:pStyle w:val="TOC1"/>
+            <w:tabs>
+              <w:tab w:val="left" w:pos="440"/>
+              <w:tab w:val="right" w:leader="dot" w:pos="10790"/>
+            </w:tabs>
+            <w:rPr>
+              <w:rFonts w:eastAsiaTheme="minorEastAsia"/>
+              <w:noProof/>
+              <w:kern w:val="2"/>
+              <w:sz w:val="22"/>
+              <w:szCs w:val="22"/>
+              <w:lang w:val="en-IE" w:eastAsia="en-IE"/>
+              <w14:ligatures w14:val="standardContextual"/>
+            </w:rPr>
+          </w:pPr>
+          <w:hyperlink w:anchor="_Toc159100300" w:history="1">
+            <w:r>
+              <w:rPr>
+                <w:rStyle w:val="Hyperlink"/>
+                <w:rFonts w:ascii="Times New Roman" w:hAnsi="Times New Roman" w:cs="Times New Roman"/>
+                <w:noProof/>
+              </w:rPr>
+              <w:t>3.</w:t>
+            </w:r>
+            <w:r>
+              <w:rPr>
+                <w:rFonts w:eastAsiaTheme="minorEastAsia"/>
+                <w:noProof/>
+                <w:kern w:val="2"/>
+                <w:sz w:val="22"/>
+                <w:szCs w:val="22"/>
+                <w:lang w:val="en-IE" w:eastAsia="en-IE"/>
+                <w14:ligatures w14:val="standardContextual"/>
+              </w:rPr>
+              <w:tab/>
+            </w:r>
+            <w:r>
+              <w:rPr>
+                <w:rStyle w:val="Hyperlink"/>
+                <w:rFonts w:ascii="Times New Roman" w:hAnsi="Times New Roman" w:cs="Times New Roman"/>
+                <w:noProof/>
+              </w:rPr>
+              <w:t>Scope</w:t>
+            </w:r>
+            <w:r>
+              <w:rPr>
+                <w:noProof/>
+                <w:webHidden/>
+              </w:rPr>
+              <w:tab/>
+            </w:r>
+            <w:r>
+              <w:rPr>
+                <w:noProof/>
+                <w:webHidden/>
+              </w:rPr>
+              <w:fldChar w:fldCharType="begin"/>
+            </w:r>
+            <w:r>
+              <w:rPr>
+                <w:noProof/>
+                <w:webHidden/>
+              </w:rPr>
+              <w:instrText xml:space="preserve"> PAGEREF _Toc159100300 \h </w:instrText>
+            </w:r>
+            <w:r>
+              <w:rPr>
+                <w:noProof/>
+                <w:webHidden/>
+              </w:rPr>
+            </w:r>
+            <w:r>
+              <w:rPr>
+                <w:noProof/>
+                <w:webHidden/>
+              </w:rPr>
+              <w:fldChar w:fldCharType="separate"/>
+            </w:r>
+            <w:r>
+              <w:rPr>
+                <w:noProof/>
+                <w:webHidden/>
+              </w:rPr>
+              <w:t>4</w:t>
+            </w:r>
+            <w:r>
+              <w:rPr>
+                <w:noProof/>
+                <w:webHidden/>
+              </w:rPr>
+              <w:fldChar w:fldCharType="end"/>
+            </w:r>
+          </w:hyperlink>
+        </w:p>
+        <w:p>
+          <w:pPr>
+            <w:pStyle w:val="TOC1"/>
+            <w:tabs>
+              <w:tab w:val="left" w:pos="440"/>
+              <w:tab w:val="right" w:leader="dot" w:pos="10790"/>
+            </w:tabs>
+            <w:rPr>
+              <w:rFonts w:eastAsiaTheme="minorEastAsia"/>
+              <w:noProof/>
+              <w:kern w:val="2"/>
+              <w:sz w:val="22"/>
+              <w:szCs w:val="22"/>
+              <w:lang w:val="en-IE" w:eastAsia="en-IE"/>
+              <w14:ligatures w14:val="standardContextual"/>
+            </w:rPr>
+          </w:pPr>
+          <w:hyperlink w:anchor="_Toc159100301" w:history="1">
+            <w:r>
+              <w:rPr>
+                <w:rStyle w:val="Hyperlink"/>
+                <w:rFonts w:ascii="Times New Roman" w:hAnsi="Times New Roman"/>
+                <w:noProof/>
+              </w:rPr>
+              <w:t>4.</w:t>
+            </w:r>
+            <w:r>
+              <w:rPr>
+                <w:rFonts w:eastAsiaTheme="minorEastAsia"/>
+                <w:noProof/>
+                <w:kern w:val="2"/>
+                <w:sz w:val="22"/>
+                <w:szCs w:val="22"/>
+                <w:lang w:val="en-IE" w:eastAsia="en-IE"/>
+                <w14:ligatures w14:val="standardContextual"/>
+              </w:rPr>
+              <w:tab/>
+            </w:r>
+            <w:r>
+              <w:rPr>
+                <w:rStyle w:val="Hyperlink"/>
+                <w:noProof/>
+              </w:rPr>
+              <w:t>Walkthrough Scenarios</w:t>
+            </w:r>
+            <w:r>
+              <w:rPr>
+                <w:noProof/>
+                <w:webHidden/>
+              </w:rPr>
+              <w:tab/>
+            </w:r>
+            <w:r>
+              <w:rPr>
+                <w:noProof/>
+                <w:webHidden/>
+              </w:rPr>
+              <w:fldChar w:fldCharType="begin"/>
+            </w:r>
+            <w:r>
+              <w:rPr>
+                <w:noProof/>
+                <w:webHidden/>
+              </w:rPr>
+              <w:instrText xml:space="preserve"> PAGEREF _Toc159100301 \h </w:instrText>
+            </w:r>
+            <w:r>
+              <w:rPr>
+                <w:noProof/>
+                <w:webHidden/>
+              </w:rPr>
+            </w:r>
+            <w:r>
+              <w:rPr>
+                <w:noProof/>
+                <w:webHidden/>
+              </w:rPr>
+              <w:fldChar w:fldCharType="separate"/>
+            </w:r>
+            <w:r>
+              <w:rPr>
+                <w:noProof/>
+                <w:webHidden/>
+              </w:rPr>
+              <w:t>5</w:t>
+            </w:r>
+            <w:r>
+              <w:rPr>
+                <w:noProof/>
+                <w:webHidden/>
+              </w:rPr>
+              <w:fldChar w:fldCharType="end"/>
+            </w:r>
+          </w:hyperlink>
+        </w:p>
+        <w:p>
+          <w:pPr>
+            <w:pStyle w:val="TOC1"/>
+            <w:tabs>
+              <w:tab w:val="right" w:leader="dot" w:pos="10790"/>
+            </w:tabs>
+            <w:rPr>
+              <w:rFonts w:eastAsiaTheme="minorEastAsia"/>
+              <w:noProof/>
+              <w:kern w:val="2"/>
+              <w:sz w:val="22"/>
+              <w:szCs w:val="22"/>
+              <w:lang w:val="en-IE" w:eastAsia="en-IE"/>
+              <w14:ligatures w14:val="standardContextual"/>
+            </w:rPr>
+          </w:pPr>
+          <w:hyperlink w:anchor="_Toc159100302" w:history="1">
+            <w:r>
+              <w:rPr>
+                <w:rStyle w:val="Hyperlink"/>
+                <w:noProof/>
+              </w:rPr>
+              <w:t>5.1 User Requirements</w:t>
+            </w:r>
+            <w:r>
+              <w:rPr>
+                <w:noProof/>
+                <w:webHidden/>
+              </w:rPr>
+              <w:tab/>
+            </w:r>
+            <w:r>
+              <w:rPr>
+                <w:noProof/>
+                <w:webHidden/>
+              </w:rPr>
+              <w:fldChar w:fldCharType="begin"/>
+            </w:r>
+            <w:r>
+              <w:rPr>
+                <w:noProof/>
+                <w:webHidden/>
+              </w:rPr>
+              <w:instrText xml:space="preserve"> PAGEREF _Toc159100302 \h </w:instrText>
+            </w:r>
+            <w:r>
+              <w:rPr>
+                <w:noProof/>
+                <w:webHidden/>
+              </w:rPr>
+            </w:r>
+            <w:r>
+              <w:rPr>
+                <w:noProof/>
+                <w:webHidden/>
+              </w:rPr>
+              <w:fldChar w:fldCharType="separate"/>
+            </w:r>
+            <w:r>
+              <w:rPr>
+                <w:noProof/>
+                <w:webHidden/>
+              </w:rPr>
+              <w:t>6</w:t>
+            </w:r>
+            <w:r>
+              <w:rPr>
+                <w:noProof/>
+                <w:webHidden/>
+              </w:rPr>
+              <w:fldChar w:fldCharType="end"/>
+            </w:r>
+          </w:hyperlink>
+        </w:p>
+        <w:p>
+          <w:pPr>
+            <w:pStyle w:val="TOC1"/>
+            <w:tabs>
+              <w:tab w:val="right" w:leader="dot" w:pos="10790"/>
+            </w:tabs>
+            <w:rPr>
+              <w:rFonts w:eastAsiaTheme="minorEastAsia"/>
+              <w:noProof/>
+              <w:kern w:val="2"/>
+              <w:sz w:val="22"/>
+              <w:szCs w:val="22"/>
+              <w:lang w:val="en-IE" w:eastAsia="en-IE"/>
+              <w14:ligatures w14:val="standardContextual"/>
+            </w:rPr>
+          </w:pPr>
+          <w:hyperlink w:anchor="_Toc159100303" w:history="1">
+            <w:r>
+              <w:rPr>
+                <w:rStyle w:val="Hyperlink"/>
+                <w:noProof/>
+              </w:rPr>
+              <w:t>5.2 System Requirements</w:t>
+            </w:r>
+            <w:r>
+              <w:rPr>
+                <w:noProof/>
+                <w:webHidden/>
+              </w:rPr>
+              <w:tab/>
+            </w:r>
+            <w:r>
+              <w:rPr>
+                <w:noProof/>
+                <w:webHidden/>
+              </w:rPr>
+              <w:fldChar w:fldCharType="begin"/>
+            </w:r>
+            <w:r>
+              <w:rPr>
+                <w:noProof/>
+                <w:webHidden/>
+              </w:rPr>
+              <w:instrText xml:space="preserve"> PAGEREF _Toc159100303 \h </w:instrText>
+            </w:r>
+            <w:r>
+              <w:rPr>
+                <w:noProof/>
+                <w:webHidden/>
+              </w:rPr>
+            </w:r>
+            <w:r>
+              <w:rPr>
+                <w:noProof/>
+                <w:webHidden/>
+              </w:rPr>
+              <w:fldChar w:fldCharType="separate"/>
+            </w:r>
+            <w:r>
+              <w:rPr>
+                <w:noProof/>
+                <w:webHidden/>
+              </w:rPr>
+              <w:t>7</w:t>
+            </w:r>
+            <w:r>
+              <w:rPr>
+                <w:noProof/>
+                <w:webHidden/>
+              </w:rPr>
+              <w:fldChar w:fldCharType="end"/>
+            </w:r>
+          </w:hyperlink>
+        </w:p>
+        <w:p>
+          <w:pPr>
+            <w:pStyle w:val="TOC1"/>
+            <w:tabs>
+              <w:tab w:val="right" w:leader="dot" w:pos="10790"/>
+            </w:tabs>
+            <w:rPr>
+              <w:rFonts w:eastAsiaTheme="minorEastAsia"/>
+              <w:noProof/>
+              <w:kern w:val="2"/>
+              <w:sz w:val="22"/>
+              <w:szCs w:val="22"/>
+              <w:lang w:val="en-IE" w:eastAsia="en-IE"/>
+              <w14:ligatures w14:val="standardContextual"/>
+            </w:rPr>
+          </w:pPr>
+          <w:hyperlink w:anchor="_Toc159100304" w:history="1">
+            <w:r>
+              <w:rPr>
+                <w:rStyle w:val="Hyperlink"/>
+                <w:noProof/>
+              </w:rPr>
+              <w:t>5.2.2 Use Case Specification</w:t>
+            </w:r>
+            <w:r>
+              <w:rPr>
+                <w:noProof/>
+                <w:webHidden/>
+              </w:rPr>
+              <w:tab/>
+            </w:r>
+            <w:r>
+              <w:rPr>
+                <w:noProof/>
+                <w:webHidden/>
+              </w:rPr>
+              <w:fldChar w:fldCharType="begin"/>
+            </w:r>
+            <w:r>
+              <w:rPr>
+                <w:noProof/>
+                <w:webHidden/>
+              </w:rPr>
+              <w:instrText xml:space="preserve"> PAGEREF _Toc159100304 \h </w:instrText>
+            </w:r>
+            <w:r>
+              <w:rPr>
+                <w:noProof/>
+                <w:webHidden/>
+              </w:rPr>
+            </w:r>
+            <w:r>
+              <w:rPr>
+                <w:noProof/>
+                <w:webHidden/>
+              </w:rPr>
+              <w:fldChar w:fldCharType="separate"/>
+            </w:r>
+            <w:r>
+              <w:rPr>
+                <w:noProof/>
+                <w:webHidden/>
+              </w:rPr>
+              <w:t>7</w:t>
+            </w:r>
+            <w:r>
+              <w:rPr>
+                <w:noProof/>
+                <w:webHidden/>
+              </w:rPr>
+              <w:fldChar w:fldCharType="end"/>
+            </w:r>
+          </w:hyperlink>
+        </w:p>
+        <w:p>
+          <w:pPr>
+            <w:pStyle w:val="TOC1"/>
+            <w:tabs>
+              <w:tab w:val="right" w:leader="dot" w:pos="10790"/>
+            </w:tabs>
+            <w:rPr>
+              <w:rFonts w:eastAsiaTheme="minorEastAsia"/>
+              <w:noProof/>
+              <w:kern w:val="2"/>
+              <w:sz w:val="22"/>
+              <w:szCs w:val="22"/>
+              <w:lang w:val="en-IE" w:eastAsia="en-IE"/>
+              <w14:ligatures w14:val="standardContextual"/>
+            </w:rPr>
+          </w:pPr>
+          <w:hyperlink w:anchor="_Toc159100305" w:history="1">
+            <w:r>
+              <w:rPr>
+                <w:rStyle w:val="Hyperlink"/>
+                <w:noProof/>
+              </w:rPr>
+              <w:t>5.2.3 Activity Diagrams:</w:t>
+            </w:r>
+            <w:r>
+              <w:rPr>
+                <w:noProof/>
+                <w:webHidden/>
+              </w:rPr>
+              <w:tab/>
+            </w:r>
+            <w:r>
+              <w:rPr>
+                <w:noProof/>
+                <w:webHidden/>
+              </w:rPr>
+              <w:fldChar w:fldCharType="begin"/>
+            </w:r>
+            <w:r>
+              <w:rPr>
+                <w:noProof/>
+                <w:webHidden/>
+              </w:rPr>
+              <w:instrText xml:space="preserve"> PAGEREF _Toc159100305 \h </w:instrText>
+            </w:r>
+            <w:r>
+              <w:rPr>
+                <w:noProof/>
+                <w:webHidden/>
+              </w:rPr>
+            </w:r>
+            <w:r>
+              <w:rPr>
+                <w:noProof/>
+                <w:webHidden/>
+              </w:rPr>
+              <w:fldChar w:fldCharType="separate"/>
+            </w:r>
+            <w:r>
+              <w:rPr>
+                <w:noProof/>
+                <w:webHidden/>
+              </w:rPr>
+              <w:t>9</w:t>
+            </w:r>
+            <w:r>
+              <w:rPr>
+                <w:noProof/>
+                <w:webHidden/>
+              </w:rPr>
+              <w:fldChar w:fldCharType="end"/>
+            </w:r>
+          </w:hyperlink>
+        </w:p>
+        <w:p>
+          <w:pPr>
+            <w:pStyle w:val="TOC1"/>
+            <w:tabs>
+              <w:tab w:val="right" w:leader="dot" w:pos="10790"/>
+            </w:tabs>
+            <w:rPr>
+              <w:rFonts w:eastAsiaTheme="minorEastAsia"/>
+              <w:noProof/>
+              <w:kern w:val="2"/>
+              <w:sz w:val="22"/>
+              <w:szCs w:val="22"/>
+              <w:lang w:val="en-IE" w:eastAsia="en-IE"/>
+              <w14:ligatures w14:val="standardContextual"/>
+            </w:rPr>
+          </w:pPr>
+          <w:hyperlink w:anchor="_Toc159100306" w:history="1">
+            <w:r>
+              <w:rPr>
+                <w:rStyle w:val="Hyperlink"/>
+                <w:noProof/>
+              </w:rPr>
+              <w:t>5.3 Non-functional Requirements:</w:t>
+            </w:r>
+            <w:r>
+              <w:rPr>
+                <w:noProof/>
+                <w:webHidden/>
+              </w:rPr>
+              <w:tab/>
+            </w:r>
+            <w:r>
+              <w:rPr>
+                <w:noProof/>
+                <w:webHidden/>
+              </w:rPr>
+              <w:fldChar w:fldCharType="begin"/>
+            </w:r>
+            <w:r>
+              <w:rPr>
+                <w:noProof/>
+                <w:webHidden/>
+              </w:rPr>
+              <w:instrText xml:space="preserve"> PAGEREF _Toc159100306 \h </w:instrText>
+            </w:r>
+            <w:r>
+              <w:rPr>
+                <w:noProof/>
+                <w:webHidden/>
+              </w:rPr>
+            </w:r>
+            <w:r>
+              <w:rPr>
+                <w:noProof/>
+                <w:webHidden/>
+              </w:rPr>
+              <w:fldChar w:fldCharType="separate"/>
+            </w:r>
+            <w:r>
+              <w:rPr>
+                <w:noProof/>
+                <w:webHidden/>
+              </w:rPr>
+              <w:t>10</w:t>
+            </w:r>
+            <w:r>
+              <w:rPr>
+                <w:noProof/>
+                <w:webHidden/>
+              </w:rPr>
+              <w:fldChar w:fldCharType="end"/>
+            </w:r>
+          </w:hyperlink>
+        </w:p>
+        <w:p>
+          <w:pPr>
+            <w:pStyle w:val="TOC1"/>
+            <w:tabs>
+              <w:tab w:val="left" w:pos="440"/>
+              <w:tab w:val="right" w:leader="dot" w:pos="10790"/>
+            </w:tabs>
+            <w:rPr>
+              <w:rFonts w:eastAsiaTheme="minorEastAsia"/>
+              <w:noProof/>
+              <w:kern w:val="2"/>
+              <w:sz w:val="22"/>
+              <w:szCs w:val="22"/>
+              <w:lang w:val="en-IE" w:eastAsia="en-IE"/>
+              <w14:ligatures w14:val="standardContextual"/>
+            </w:rPr>
+          </w:pPr>
+          <w:hyperlink w:anchor="_Toc159100307" w:history="1">
+            <w:r>
+              <w:rPr>
+                <w:rStyle w:val="Hyperlink"/>
+                <w:rFonts w:ascii="Times New Roman" w:hAnsi="Times New Roman"/>
+                <w:noProof/>
+              </w:rPr>
+              <w:t>6.</w:t>
+            </w:r>
+            <w:r>
+              <w:rPr>
+                <w:rFonts w:eastAsiaTheme="minorEastAsia"/>
+                <w:noProof/>
+                <w:kern w:val="2"/>
+                <w:sz w:val="22"/>
+                <w:szCs w:val="22"/>
+                <w:lang w:val="en-IE" w:eastAsia="en-IE"/>
+                <w14:ligatures w14:val="standardContextual"/>
+              </w:rPr>
+              <w:tab/>
+            </w:r>
+            <w:r>
+              <w:rPr>
+                <w:rStyle w:val="Hyperlink"/>
+                <w:noProof/>
+              </w:rPr>
+              <w:t>Graphical User Interface Design</w:t>
+            </w:r>
+            <w:r>
+              <w:rPr>
+                <w:noProof/>
+                <w:webHidden/>
+              </w:rPr>
+              <w:tab/>
+            </w:r>
+            <w:r>
+              <w:rPr>
+                <w:noProof/>
+                <w:webHidden/>
+              </w:rPr>
+              <w:fldChar w:fldCharType="begin"/>
+            </w:r>
+            <w:r>
+              <w:rPr>
+                <w:noProof/>
+                <w:webHidden/>
+              </w:rPr>
+              <w:instrText xml:space="preserve"> PAGEREF _Toc159100307 \h </w:instrText>
+            </w:r>
+            <w:r>
+              <w:rPr>
+                <w:noProof/>
+                <w:webHidden/>
+              </w:rPr>
+            </w:r>
+            <w:r>
+              <w:rPr>
+                <w:noProof/>
+                <w:webHidden/>
+              </w:rPr>
+              <w:fldChar w:fldCharType="separate"/>
+            </w:r>
+            <w:r>
+              <w:rPr>
+                <w:noProof/>
+                <w:webHidden/>
+              </w:rPr>
+              <w:t>11</w:t>
+            </w:r>
+            <w:r>
+              <w:rPr>
+                <w:noProof/>
+                <w:webHidden/>
+              </w:rPr>
+              <w:fldChar w:fldCharType="end"/>
+            </w:r>
+          </w:hyperlink>
+        </w:p>
+        <w:p>
+          <w:pPr>
+            <w:pStyle w:val="TOC1"/>
+            <w:tabs>
+              <w:tab w:val="left" w:pos="440"/>
+              <w:tab w:val="right" w:leader="dot" w:pos="10790"/>
+            </w:tabs>
+            <w:rPr>
+              <w:rFonts w:eastAsiaTheme="minorEastAsia"/>
+              <w:noProof/>
+              <w:kern w:val="2"/>
+              <w:sz w:val="22"/>
+              <w:szCs w:val="22"/>
+              <w:lang w:val="en-IE" w:eastAsia="en-IE"/>
+              <w14:ligatures w14:val="standardContextual"/>
+            </w:rPr>
+          </w:pPr>
+          <w:hyperlink w:anchor="_Toc159100308" w:history="1">
+            <w:r>
+              <w:rPr>
+                <w:rStyle w:val="Hyperlink"/>
+                <w:rFonts w:ascii="Times New Roman" w:hAnsi="Times New Roman"/>
+                <w:noProof/>
+              </w:rPr>
+              <w:t>7.</w:t>
+            </w:r>
+            <w:r>
+              <w:rPr>
+                <w:rFonts w:eastAsiaTheme="minorEastAsia"/>
+                <w:noProof/>
+                <w:kern w:val="2"/>
+                <w:sz w:val="22"/>
+                <w:szCs w:val="22"/>
+                <w:lang w:val="en-IE" w:eastAsia="en-IE"/>
+                <w14:ligatures w14:val="standardContextual"/>
+              </w:rPr>
+              <w:tab/>
+            </w:r>
+            <w:r>
+              <w:rPr>
+                <w:rStyle w:val="Hyperlink"/>
+                <w:noProof/>
+              </w:rPr>
+              <w:t>Technical Requirements and Feasibility:</w:t>
+            </w:r>
+            <w:r>
+              <w:rPr>
+                <w:noProof/>
+                <w:webHidden/>
+              </w:rPr>
+              <w:tab/>
+            </w:r>
+            <w:r>
+              <w:rPr>
+                <w:noProof/>
+                <w:webHidden/>
+              </w:rPr>
+              <w:fldChar w:fldCharType="begin"/>
+            </w:r>
+            <w:r>
+              <w:rPr>
+                <w:noProof/>
+                <w:webHidden/>
+              </w:rPr>
+              <w:instrText xml:space="preserve"> PAGEREF _Toc159100308 \h </w:instrText>
+            </w:r>
+            <w:r>
+              <w:rPr>
+                <w:noProof/>
+                <w:webHidden/>
+              </w:rPr>
+            </w:r>
+            <w:r>
+              <w:rPr>
+                <w:noProof/>
+                <w:webHidden/>
+              </w:rPr>
+              <w:fldChar w:fldCharType="separate"/>
+            </w:r>
+            <w:r>
+              <w:rPr>
+                <w:noProof/>
+                <w:webHidden/>
+              </w:rPr>
+              <w:t>11</w:t>
+            </w:r>
+            <w:r>
+              <w:rPr>
+                <w:noProof/>
+                <w:webHidden/>
+              </w:rPr>
+              <w:fldChar w:fldCharType="end"/>
+            </w:r>
+          </w:hyperlink>
+        </w:p>
+        <w:p>
+          <w:pPr>
+            <w:pStyle w:val="TOC2"/>
+            <w:tabs>
+              <w:tab w:val="left" w:pos="660"/>
+              <w:tab w:val="right" w:leader="dot" w:pos="10790"/>
+            </w:tabs>
+            <w:ind w:left="0"/>
+            <w:rPr>
+              <w:rFonts w:eastAsiaTheme="minorEastAsia"/>
+              <w:noProof/>
+              <w:kern w:val="2"/>
+              <w:sz w:val="22"/>
+              <w:szCs w:val="22"/>
+              <w:lang w:val="en-IE" w:eastAsia="en-IE"/>
+              <w14:ligatures w14:val="standardContextual"/>
+            </w:rPr>
+          </w:pPr>
+          <w:hyperlink w:anchor="_Toc159100309" w:history="1">
+            <w:r>
+              <w:rPr>
+                <w:rStyle w:val="Hyperlink"/>
+                <w:rFonts w:ascii="Times New Roman" w:hAnsi="Times New Roman"/>
+                <w:noProof/>
+              </w:rPr>
+              <w:t>8.</w:t>
+            </w:r>
+            <w:r>
+              <w:rPr>
+                <w:rFonts w:eastAsiaTheme="minorEastAsia"/>
+                <w:noProof/>
+                <w:kern w:val="2"/>
+                <w:sz w:val="22"/>
+                <w:szCs w:val="22"/>
+                <w:lang w:val="en-IE" w:eastAsia="en-IE"/>
+                <w14:ligatures w14:val="standardContextual"/>
+              </w:rPr>
+              <w:tab/>
+            </w:r>
+            <w:r>
+              <w:rPr>
+                <w:rStyle w:val="Hyperlink"/>
+                <w:noProof/>
+              </w:rPr>
+              <w:t>Conclusion</w:t>
+            </w:r>
+            <w:r>
+              <w:rPr>
+                <w:noProof/>
+                <w:webHidden/>
+              </w:rPr>
+              <w:tab/>
+            </w:r>
+            <w:r>
+              <w:rPr>
+                <w:noProof/>
+                <w:webHidden/>
+              </w:rPr>
+              <w:fldChar w:fldCharType="begin"/>
+            </w:r>
+            <w:r>
+              <w:rPr>
+                <w:noProof/>
+                <w:webHidden/>
+              </w:rPr>
+              <w:instrText xml:space="preserve"> PAGEREF _Toc159100309 \h </w:instrText>
+            </w:r>
+            <w:r>
+              <w:rPr>
+                <w:noProof/>
+                <w:webHidden/>
+              </w:rPr>
+            </w:r>
+            <w:r>
+              <w:rPr>
+                <w:noProof/>
+                <w:webHidden/>
+              </w:rPr>
+              <w:fldChar w:fldCharType="separate"/>
+            </w:r>
+            <w:r>
+              <w:rPr>
+                <w:noProof/>
+                <w:webHidden/>
+              </w:rPr>
+              <w:t>11</w:t>
+            </w:r>
+            <w:r>
+              <w:rPr>
+                <w:noProof/>
+                <w:webHidden/>
+              </w:rPr>
+              <w:fldChar w:fldCharType="end"/>
+            </w:r>
+          </w:hyperlink>
+        </w:p>
+        <w:p>
+          <w:r>
+            <w:rPr>
+              <w:b/>
+              <w:bCs/>
+              <w:noProof/>
+            </w:rPr>
+            <w:fldChar w:fldCharType="end"/>
+          </w:r>
+        </w:p>
+      </w:sdtContent>
+    </w:sdt>
+    <w:p>
+      <w:pPr>
+        <w:jc w:val="center"/>
         <w:rPr>
           <w:rFonts w:ascii="Times New Roman" w:hAnsi="Times New Roman" w:cs="Times New Roman"/>
           <w:b/>
@@ -1394,8 +2602,7 @@
           <w:sz w:val="36"/>
           <w:szCs w:val="36"/>
         </w:rPr>
-        <w:t xml:space="preserve"> . . . . . </w:t>
-      </w:r>
+      </w:pPr>
     </w:p>
     <w:p>
       <w:pPr>
@@ -1404,12 +2611,73 @@
           <w:rFonts w:ascii="Times New Roman" w:hAnsi="Times New Roman" w:cs="Times New Roman"/>
         </w:rPr>
       </w:pPr>
-      <w:r>
+    </w:p>
+    <w:p>
+      <w:pPr>
+        <w:pStyle w:val="Heading1"/>
         <w:rPr>
           <w:rFonts w:ascii="Times New Roman" w:hAnsi="Times New Roman" w:cs="Times New Roman"/>
         </w:rPr>
+      </w:pPr>
+    </w:p>
+    <w:p>
+      <w:pPr>
+        <w:pStyle w:val="Heading1"/>
+        <w:rPr>
+          <w:rFonts w:ascii="Times New Roman" w:hAnsi="Times New Roman" w:cs="Times New Roman"/>
+        </w:rPr>
+      </w:pPr>
+    </w:p>
+    <w:p>
+      <w:pPr>
+        <w:pStyle w:val="Heading1"/>
+        <w:rPr>
+          <w:rFonts w:ascii="Times New Roman" w:hAnsi="Times New Roman" w:cs="Times New Roman"/>
+        </w:rPr>
+      </w:pPr>
+    </w:p>
+    <w:p>
+      <w:pPr>
+        <w:pStyle w:val="Heading1"/>
+        <w:rPr>
+          <w:rFonts w:ascii="Times New Roman" w:hAnsi="Times New Roman" w:cs="Times New Roman"/>
+        </w:rPr>
+      </w:pPr>
+    </w:p>
+    <w:p>
+      <w:pPr>
+        <w:pStyle w:val="Heading1"/>
+        <w:rPr>
+          <w:rFonts w:ascii="Times New Roman" w:hAnsi="Times New Roman" w:cs="Times New Roman"/>
+        </w:rPr>
+      </w:pPr>
+    </w:p>
+    <w:p>
+      <w:pPr>
+        <w:pStyle w:val="Heading1"/>
+        <w:rPr>
+          <w:rFonts w:ascii="Times New Roman" w:hAnsi="Times New Roman" w:cs="Times New Roman"/>
+        </w:rPr>
+      </w:pPr>
+    </w:p>
+    <w:p/>
+    <w:p/>
+    <w:p>
+      <w:pPr>
+        <w:pStyle w:val="Heading1"/>
+        <w:rPr>
+          <w:rFonts w:ascii="Times New Roman" w:hAnsi="Times New Roman" w:cs="Times New Roman"/>
+        </w:rPr>
+      </w:pPr>
+      <w:bookmarkStart w:id="0" w:name="_Toc159100296"/>
+      <w:r>
+        <w:rPr>
+          <w:rFonts w:ascii="Times New Roman" w:hAnsi="Times New Roman" w:cs="Times New Roman"/>
+        </w:rPr>
+        <w:lastRenderedPageBreak/>
         <w:t>Title</w:t>
       </w:r>
+      <w:bookmarkEnd w:id="0"/>
     </w:p>
     <w:p>
       <w:r>
@@ -1423,12 +2691,14 @@
           <w:rFonts w:ascii="Times New Roman" w:hAnsi="Times New Roman" w:cs="Times New Roman"/>
         </w:rPr>
       </w:pPr>
+      <w:bookmarkStart w:id="1" w:name="_Toc159100297"/>
       <w:r>
         <w:rPr>
           <w:rFonts w:ascii="Times New Roman" w:hAnsi="Times New Roman" w:cs="Times New Roman"/>
         </w:rPr>
         <w:t>Client</w:t>
       </w:r>
+      <w:bookmarkEnd w:id="1"/>
     </w:p>
     <w:p>
       <w:r>
@@ -1450,6 +2720,7 @@
           <w:szCs w:val="24"/>
         </w:rPr>
       </w:pPr>
+      <w:bookmarkStart w:id="2" w:name="_Toc159100298"/>
       <w:r>
         <w:rPr>
           <w:rFonts w:ascii="Times New Roman" w:hAnsi="Times New Roman" w:cs="Times New Roman"/>
@@ -1462,6 +2733,7 @@
         </w:rPr>
         <w:t xml:space="preserve"> Overview</w:t>
       </w:r>
+      <w:bookmarkEnd w:id="2"/>
       <w:r>
         <w:rPr>
           <w:rFonts w:ascii="Times New Roman" w:hAnsi="Times New Roman" w:cs="Times New Roman"/>
@@ -1500,8 +2772,13 @@
           <w:numId w:val="11"/>
         </w:numPr>
       </w:pPr>
-      <w:r>
-        <w:t xml:space="preserve">Document Revision </w:t>
+      <w:bookmarkStart w:id="3" w:name="_Toc159100299"/>
+      <w:r>
+        <w:t>Document Revision</w:t>
+      </w:r>
+      <w:bookmarkEnd w:id="3"/>
+      <w:r>
+        <w:t xml:space="preserve"> </w:t>
       </w:r>
     </w:p>
     <w:p>
@@ -1544,12 +2821,14 @@
           <w:szCs w:val="24"/>
         </w:rPr>
       </w:pPr>
+      <w:bookmarkStart w:id="4" w:name="_Toc159100300"/>
       <w:r>
         <w:rPr>
           <w:rFonts w:ascii="Times New Roman" w:hAnsi="Times New Roman" w:cs="Times New Roman"/>
         </w:rPr>
         <w:t>Scope</w:t>
       </w:r>
+      <w:bookmarkEnd w:id="4"/>
     </w:p>
     <w:p>
       <w:pPr>
@@ -1877,7 +3156,6 @@
           <w:iCs/>
           <w:lang w:val="en-IE"/>
         </w:rPr>
-        <w:lastRenderedPageBreak/>
         <w:t xml:space="preserve">Transparent Communication: </w:t>
       </w:r>
       <w:r>
@@ -1940,6 +3218,7 @@
           <w:iCs/>
           <w:lang w:val="en-IE"/>
         </w:rPr>
+        <w:lastRenderedPageBreak/>
         <w:t>User Profiles</w:t>
       </w:r>
       <w:r>
@@ -2190,32 +3469,18 @@
     </w:p>
     <w:p>
       <w:pPr>
-        <w:pStyle w:val="ListParagraph"/>
+        <w:pStyle w:val="Heading1"/>
         <w:numPr>
           <w:ilvl w:val="0"/>
           <w:numId w:val="11"/>
         </w:numPr>
-        <w:rPr>
-          <w:rFonts w:ascii="Times New Roman" w:hAnsi="Times New Roman" w:cs="Times New Roman"/>
-          <w:sz w:val="32"/>
-          <w:szCs w:val="32"/>
-        </w:rPr>
-      </w:pPr>
-      <w:r>
-        <w:rPr>
-          <w:rFonts w:ascii="Times New Roman" w:hAnsi="Times New Roman" w:cs="Times New Roman"/>
-          <w:b/>
-          <w:sz w:val="32"/>
-          <w:szCs w:val="32"/>
-        </w:rPr>
+      </w:pPr>
+      <w:bookmarkStart w:id="5" w:name="_Toc159100301"/>
+      <w:r>
         <w:t>Walkthrough Scenarios</w:t>
       </w:r>
-      <w:r>
-        <w:rPr>
-          <w:rFonts w:ascii="Times New Roman" w:hAnsi="Times New Roman" w:cs="Times New Roman"/>
-          <w:sz w:val="32"/>
-          <w:szCs w:val="32"/>
-        </w:rPr>
+      <w:bookmarkEnd w:id="5"/>
+      <w:r>
         <w:t xml:space="preserve"> </w:t>
       </w:r>
     </w:p>
@@ -2419,7 +3684,6 @@
           <w:sz w:val="32"/>
           <w:szCs w:val="32"/>
         </w:rPr>
-        <w:lastRenderedPageBreak/>
         <w:t>Software Requirements Analysis:</w:t>
       </w:r>
       <w:r>
@@ -2472,6 +3736,7 @@
         <w:rPr>
           <w:rFonts w:cstheme="majorHAnsi"/>
         </w:rPr>
+        <w:lastRenderedPageBreak/>
         <w:t>These are statements of services the system should provide</w:t>
       </w:r>
       <w:r>
@@ -2637,8 +3902,13 @@
         <w:pStyle w:val="Heading1"/>
         <w:ind w:firstLine="720"/>
       </w:pPr>
-      <w:r>
-        <w:t xml:space="preserve">5.1 User Requirements </w:t>
+      <w:bookmarkStart w:id="6" w:name="_Toc159100302"/>
+      <w:r>
+        <w:t>5.1 User Requirements</w:t>
+      </w:r>
+      <w:bookmarkEnd w:id="6"/>
+      <w:r>
+        <w:t xml:space="preserve"> </w:t>
       </w:r>
     </w:p>
     <w:p>
@@ -3254,8 +4524,14 @@
       <w:pPr>
         <w:pStyle w:val="Heading1"/>
       </w:pPr>
-      <w:r>
-        <w:t xml:space="preserve">5.2 System Requirements </w:t>
+      <w:bookmarkStart w:id="7" w:name="_Toc159100303"/>
+      <w:r>
+        <w:lastRenderedPageBreak/>
+        <w:t>5.2 System Requirements</w:t>
+      </w:r>
+      <w:bookmarkEnd w:id="7"/>
+      <w:r>
+        <w:t xml:space="preserve"> </w:t>
       </w:r>
     </w:p>
     <w:p>
@@ -3295,7 +4571,7 @@
                     <pic:cNvPicPr/>
                   </pic:nvPicPr>
                   <pic:blipFill>
-                    <a:blip r:embed="rId11"/>
+                    <a:blip r:embed="rId12"/>
                     <a:stretch>
                       <a:fillRect/>
                     </a:stretch>
@@ -3335,7 +4611,7 @@
                     <pic:cNvPicPr/>
                   </pic:nvPicPr>
                   <pic:blipFill>
-                    <a:blip r:embed="rId12"/>
+                    <a:blip r:embed="rId13"/>
                     <a:stretch>
                       <a:fillRect/>
                     </a:stretch>
@@ -3391,7 +4667,7 @@
                     <pic:cNvPicPr/>
                   </pic:nvPicPr>
                   <pic:blipFill>
-                    <a:blip r:embed="rId13"/>
+                    <a:blip r:embed="rId14"/>
                     <a:stretch>
                       <a:fillRect/>
                     </a:stretch>
@@ -3423,63 +4699,20 @@
     <w:p>
       <w:pPr>
         <w:ind w:left="720"/>
-        <w:rPr>
-          <w:rFonts w:cstheme="majorHAnsi"/>
-        </w:rPr>
       </w:pPr>
     </w:p>
     <w:p>
       <w:pPr>
         <w:ind w:left="720"/>
-        <w:rPr>
-          <w:rFonts w:cstheme="majorHAnsi"/>
-        </w:rPr>
-      </w:pPr>
-    </w:p>
-    <w:p>
-      <w:pPr>
-        <w:ind w:left="720"/>
-        <w:rPr>
-          <w:rFonts w:cstheme="majorHAnsi"/>
-        </w:rPr>
-      </w:pPr>
-    </w:p>
-    <w:p>
-      <w:pPr>
-        <w:ind w:left="720"/>
-        <w:rPr>
-          <w:rFonts w:cstheme="majorHAnsi"/>
-        </w:rPr>
-      </w:pPr>
-    </w:p>
-    <w:p>
-      <w:pPr>
-        <w:ind w:left="720"/>
-        <w:rPr>
-          <w:rFonts w:cstheme="majorHAnsi"/>
-        </w:rPr>
-      </w:pPr>
-    </w:p>
-    <w:p>
-      <w:pPr>
-        <w:ind w:left="720"/>
-        <w:rPr>
-          <w:rFonts w:cstheme="majorHAnsi"/>
-        </w:rPr>
-      </w:pPr>
-    </w:p>
-    <w:p>
-      <w:pPr>
-        <w:ind w:left="720"/>
-      </w:pPr>
-    </w:p>
-    <w:p>
-      <w:pPr>
-        <w:ind w:left="720"/>
-      </w:pPr>
-      <w:r>
+      </w:pPr>
+      <w:bookmarkStart w:id="8" w:name="_Toc159100304"/>
+      <w:r>
+        <w:rPr>
+          <w:rStyle w:val="Heading1Char"/>
+        </w:rPr>
         <w:t>5.2.2 Use Case Specification</w:t>
       </w:r>
+      <w:bookmarkEnd w:id="8"/>
       <w:r>
         <w:t>:</w:t>
       </w:r>
@@ -3510,6 +4743,7 @@
           </w:tcPr>
           <w:p>
             <w:r>
+              <w:lastRenderedPageBreak/>
               <w:t>Login</w:t>
             </w:r>
           </w:p>
@@ -3782,51 +5016,20 @@
         <w:ind w:left="720"/>
       </w:pPr>
     </w:p>
-    <w:p>
-      <w:pPr>
-        <w:ind w:left="720"/>
-      </w:pPr>
-    </w:p>
-    <w:p>
-      <w:pPr>
-        <w:ind w:left="142" w:firstLine="578"/>
-      </w:pPr>
-    </w:p>
-    <w:p>
-      <w:pPr>
-        <w:ind w:left="142" w:firstLine="578"/>
-      </w:pPr>
-    </w:p>
-    <w:p>
-      <w:pPr>
-        <w:ind w:left="142" w:firstLine="578"/>
-      </w:pPr>
-    </w:p>
-    <w:p>
-      <w:pPr>
-        <w:ind w:left="142" w:firstLine="578"/>
-      </w:pPr>
-    </w:p>
-    <w:p>
-      <w:pPr>
-        <w:ind w:left="142" w:firstLine="578"/>
-      </w:pPr>
-    </w:p>
-    <w:p>
-      <w:pPr>
-        <w:ind w:left="142" w:firstLine="578"/>
-      </w:pPr>
-    </w:p>
-    <w:p>
-      <w:pPr>
-        <w:ind w:left="142" w:firstLine="578"/>
-      </w:pPr>
-      <w:r>
+    <w:p/>
+    <w:p>
+      <w:pPr>
+        <w:pStyle w:val="Heading1"/>
+      </w:pPr>
+      <w:bookmarkStart w:id="9" w:name="_Toc159100305"/>
+      <w:r>
+        <w:lastRenderedPageBreak/>
         <w:t>5.2.3 Activity Diagrams</w:t>
       </w:r>
       <w:r>
         <w:t>:</w:t>
       </w:r>
+      <w:bookmarkEnd w:id="9"/>
     </w:p>
     <w:p>
       <w:pPr>
@@ -3855,7 +5058,7 @@
                     <pic:cNvPicPr/>
                   </pic:nvPicPr>
                   <pic:blipFill>
-                    <a:blip r:embed="rId14"/>
+                    <a:blip r:embed="rId15"/>
                     <a:stretch>
                       <a:fillRect/>
                     </a:stretch>
@@ -3900,7 +5103,7 @@
                     <pic:cNvPicPr/>
                   </pic:nvPicPr>
                   <pic:blipFill>
-                    <a:blip r:embed="rId15"/>
+                    <a:blip r:embed="rId16"/>
                     <a:stretch>
                       <a:fillRect/>
                     </a:stretch>
@@ -3946,7 +5149,7 @@
                     <pic:cNvPicPr/>
                   </pic:nvPicPr>
                   <pic:blipFill>
-                    <a:blip r:embed="rId16"/>
+                    <a:blip r:embed="rId17"/>
                     <a:stretch>
                       <a:fillRect/>
                     </a:stretch>
@@ -3972,12 +5175,14 @@
         <w:pStyle w:val="Heading1"/>
         <w:ind w:firstLine="720"/>
       </w:pPr>
+      <w:bookmarkStart w:id="10" w:name="_Toc159100306"/>
       <w:r>
         <w:t xml:space="preserve">5.3 </w:t>
       </w:r>
       <w:r>
         <w:t>Non-functional Requirements:</w:t>
       </w:r>
+      <w:bookmarkEnd w:id="10"/>
     </w:p>
     <w:p>
       <w:pPr>
@@ -4127,9 +5332,14 @@
           <w:numId w:val="11"/>
         </w:numPr>
       </w:pPr>
+      <w:bookmarkStart w:id="11" w:name="_Toc159100307"/>
       <w:r>
         <w:lastRenderedPageBreak/>
-        <w:t xml:space="preserve">Graphical User Interface Design </w:t>
+        <w:t>Graphical User Interface Design</w:t>
+      </w:r>
+      <w:bookmarkEnd w:id="11"/>
+      <w:r>
+        <w:t xml:space="preserve"> </w:t>
       </w:r>
     </w:p>
     <w:p>
@@ -4162,7 +5372,7 @@
                     </pic:cNvPicPr>
                   </pic:nvPicPr>
                   <pic:blipFill>
-                    <a:blip r:embed="rId17">
+                    <a:blip r:embed="rId18">
                       <a:extLst>
                         <a:ext uri="{28A0092B-C50C-407E-A947-70E740481C1C}">
                           <a14:useLocalDpi xmlns:a14="http://schemas.microsoft.com/office/drawing/2010/main" val="0"/>
@@ -4225,9 +5435,11 @@
           <w:numId w:val="11"/>
         </w:numPr>
       </w:pPr>
+      <w:bookmarkStart w:id="12" w:name="_Toc159100308"/>
       <w:r>
         <w:t>Technical Requirements and Feasibility:</w:t>
       </w:r>
+      <w:bookmarkEnd w:id="12"/>
     </w:p>
     <w:p>
       <w:pPr>
@@ -4340,6 +5552,7 @@
           <w:szCs w:val="24"/>
         </w:rPr>
       </w:pPr>
+      <w:bookmarkStart w:id="13" w:name="_Toc159100309"/>
       <w:r>
         <w:rPr>
           <w:sz w:val="32"/>
@@ -4347,6 +5560,7 @@
         </w:rPr>
         <w:t>Conclusion</w:t>
       </w:r>
+      <w:bookmarkEnd w:id="13"/>
       <w:r>
         <w:rPr>
           <w:sz w:val="32"/>
@@ -4361,19 +5575,7 @@
       </w:r>
       <w:r>
         <w:lastRenderedPageBreak/>
-        <w:t xml:space="preserve">idea on what to do to implement </w:t>
-      </w:r>
-      <w:r>
-        <w:t>all</w:t>
-      </w:r>
-      <w:r>
-        <w:t xml:space="preserve"> our ideas. We believe the system we are creating will meet the </w:t>
-      </w:r>
-      <w:r>
-        <w:t>client’s</w:t>
-      </w:r>
-      <w:r>
-        <w:t xml:space="preserve"> needs in terms of visibility, consistency, and simplicity. </w:t>
+        <w:t xml:space="preserve">idea on what to do to implement all our ideas. We believe the system we are creating will meet the client’s needs in terms of visibility, consistency, and simplicity. </w:t>
       </w:r>
     </w:p>
     <w:p>
@@ -4387,8 +5589,8 @@
       </w:pPr>
     </w:p>
     <w:sectPr>
-      <w:footerReference w:type="even" r:id="rId18"/>
-      <w:footerReference w:type="default" r:id="rId19"/>
+      <w:footerReference w:type="even" r:id="rId19"/>
+      <w:footerReference w:type="default" r:id="rId20"/>
       <w:pgSz w:w="12240" w:h="15840"/>
       <w:pgMar w:top="720" w:right="720" w:bottom="720" w:left="720" w:header="708" w:footer="708" w:gutter="0"/>
       <w:pgNumType w:start="1"/>
@@ -7313,6 +8515,80 @@
       </w:tblBorders>
     </w:tblPr>
   </w:style>
+  <w:style w:type="paragraph" w:styleId="TOCHeading">
+    <w:name w:val="TOC Heading"/>
+    <w:basedOn w:val="Heading1"/>
+    <w:next w:val="Normal"/>
+    <w:uiPriority w:val="39"/>
+    <w:unhideWhenUsed/>
+    <w:qFormat/>
+    <w:rsid w:val="00A0013E"/>
+    <w:pPr>
+      <w:spacing w:before="240" w:line="259" w:lineRule="auto"/>
+      <w:outlineLvl w:val="9"/>
+    </w:pPr>
+    <w:rPr>
+      <w:b w:val="0"/>
+      <w:bCs w:val="0"/>
+      <w:color w:val="365F91" w:themeColor="accent1" w:themeShade="BF"/>
+      <w:lang w:val="en-US"/>
+    </w:rPr>
+  </w:style>
+  <w:style w:type="paragraph" w:styleId="TOC1">
+    <w:name w:val="toc 1"/>
+    <w:basedOn w:val="Normal"/>
+    <w:next w:val="Normal"/>
+    <w:autoRedefine/>
+    <w:uiPriority w:val="39"/>
+    <w:unhideWhenUsed/>
+    <w:rsid w:val="00A0013E"/>
+    <w:pPr>
+      <w:spacing w:after="100"/>
+    </w:pPr>
+  </w:style>
+  <w:style w:type="paragraph" w:styleId="TOC2">
+    <w:name w:val="toc 2"/>
+    <w:basedOn w:val="Normal"/>
+    <w:next w:val="Normal"/>
+    <w:autoRedefine/>
+    <w:uiPriority w:val="39"/>
+    <w:unhideWhenUsed/>
+    <w:rsid w:val="00A0013E"/>
+    <w:pPr>
+      <w:spacing w:after="100"/>
+      <w:ind w:left="240"/>
+    </w:pPr>
+  </w:style>
+  <w:style w:type="character" w:styleId="Hyperlink">
+    <w:name w:val="Hyperlink"/>
+    <w:basedOn w:val="DefaultParagraphFont"/>
+    <w:uiPriority w:val="99"/>
+    <w:unhideWhenUsed/>
+    <w:rsid w:val="00A0013E"/>
+    <w:rPr>
+      <w:color w:val="0000FF" w:themeColor="hyperlink"/>
+      <w:u w:val="single"/>
+    </w:rPr>
+  </w:style>
+  <w:style w:type="paragraph" w:styleId="TOC3">
+    <w:name w:val="toc 3"/>
+    <w:basedOn w:val="Normal"/>
+    <w:next w:val="Normal"/>
+    <w:autoRedefine/>
+    <w:uiPriority w:val="39"/>
+    <w:unhideWhenUsed/>
+    <w:rsid w:val="00A0013E"/>
+    <w:pPr>
+      <w:spacing w:after="100" w:line="259" w:lineRule="auto"/>
+      <w:ind w:left="440"/>
+    </w:pPr>
+    <w:rPr>
+      <w:rFonts w:eastAsiaTheme="minorEastAsia" w:cs="Times New Roman"/>
+      <w:sz w:val="22"/>
+      <w:szCs w:val="22"/>
+      <w:lang w:val="en-US"/>
+    </w:rPr>
+  </w:style>
 </w:styles>
 </file>
 
@@ -7635,6 +8911,15 @@
 </file>
 
 <file path=customXml/item1.xml><?xml version="1.0" encoding="utf-8"?>
+<?mso-contentType ?>
+<FormTemplates xmlns="http://schemas.microsoft.com/sharepoint/v3/contenttype/forms">
+  <Display>DocumentLibraryForm</Display>
+  <Edit>DocumentLibraryForm</Edit>
+  <New>DocumentLibraryForm</New>
+</FormTemplates>
+</file>
+
+<file path=customXml/item2.xml><?xml version="1.0" encoding="utf-8"?>
 <ct:contentTypeSchema xmlns:ct="http://schemas.microsoft.com/office/2006/metadata/contentType" xmlns:ma="http://schemas.microsoft.com/office/2006/metadata/properties/metaAttributes" ct:_="" ma:_="" ma:contentTypeName="Document" ma:contentTypeID="0x0101000AB73EB492119943B3969339C4E6DE8B" ma:contentTypeVersion="11" ma:contentTypeDescription="Create a new document." ma:contentTypeScope="" ma:versionID="bc8fbbb2255098cbbace3e84ba9e3314">
   <xsd:schema xmlns:xsd="http://www.w3.org/2001/XMLSchema" xmlns:xs="http://www.w3.org/2001/XMLSchema" xmlns:p="http://schemas.microsoft.com/office/2006/metadata/properties" xmlns:ns3="2d182beb-936c-4a1e-8057-ffe191512bbb" xmlns:ns4="56334ec6-18e1-4e0d-8137-c57cc6a15c84" targetNamespace="http://schemas.microsoft.com/office/2006/metadata/properties" ma:root="true" ma:fieldsID="5f2134b7d5ca9c15cf8ebfa44ab89879" ns3:_="" ns4:_="">
     <xsd:import namespace="2d182beb-936c-4a1e-8057-ffe191512bbb"/>
@@ -7841,15 +9126,6 @@
 </ct:contentTypeSchema>
 </file>
 
-<file path=customXml/item2.xml><?xml version="1.0" encoding="utf-8"?>
-<?mso-contentType ?>
-<FormTemplates xmlns="http://schemas.microsoft.com/sharepoint/v3/contenttype/forms">
-  <Display>DocumentLibraryForm</Display>
-  <Edit>DocumentLibraryForm</Edit>
-  <New>DocumentLibraryForm</New>
-</FormTemplates>
-</file>
-
 <file path=customXml/item3.xml><?xml version="1.0" encoding="utf-8"?>
 <p:properties xmlns:p="http://schemas.microsoft.com/office/2006/metadata/properties" xmlns:xsi="http://www.w3.org/2001/XMLSchema-instance" xmlns:pc="http://schemas.microsoft.com/office/infopath/2007/PartnerControls">
   <documentManagement>
@@ -7858,7 +9134,19 @@
 </p:properties>
 </file>
 
+<file path=customXml/item4.xml><?xml version="1.0" encoding="utf-8"?>
+<b:Sources xmlns:b="http://schemas.openxmlformats.org/officeDocument/2006/bibliography" xmlns="http://schemas.openxmlformats.org/officeDocument/2006/bibliography" SelectedStyle="\APASixthEditionOfficeOnline.xsl" StyleName="APA" Version="6"/>
+</file>
+
 <file path=customXml/itemProps1.xml><?xml version="1.0" encoding="utf-8"?>
+<ds:datastoreItem xmlns:ds="http://schemas.openxmlformats.org/officeDocument/2006/customXml" ds:itemID="{561663EB-CE94-4E11-80F8-DD16F294BE1A}">
+  <ds:schemaRefs>
+    <ds:schemaRef ds:uri="http://schemas.microsoft.com/sharepoint/v3/contenttype/forms"/>
+  </ds:schemaRefs>
+</ds:datastoreItem>
+</file>
+
+<file path=customXml/itemProps2.xml><?xml version="1.0" encoding="utf-8"?>
 <ds:datastoreItem xmlns:ds="http://schemas.openxmlformats.org/officeDocument/2006/customXml" ds:itemID="{1EA99548-A908-482E-80BB-73103434C91F}">
   <ds:schemaRefs>
     <ds:schemaRef ds:uri="http://schemas.microsoft.com/office/2006/metadata/contentType"/>
@@ -7877,14 +9165,6 @@
 </ds:datastoreItem>
 </file>
 
-<file path=customXml/itemProps2.xml><?xml version="1.0" encoding="utf-8"?>
-<ds:datastoreItem xmlns:ds="http://schemas.openxmlformats.org/officeDocument/2006/customXml" ds:itemID="{561663EB-CE94-4E11-80F8-DD16F294BE1A}">
-  <ds:schemaRefs>
-    <ds:schemaRef ds:uri="http://schemas.microsoft.com/sharepoint/v3/contenttype/forms"/>
-  </ds:schemaRefs>
-</ds:datastoreItem>
-</file>
-
 <file path=customXml/itemProps3.xml><?xml version="1.0" encoding="utf-8"?>
 <ds:datastoreItem xmlns:ds="http://schemas.openxmlformats.org/officeDocument/2006/customXml" ds:itemID="{19B321DD-9EED-47B6-AD4F-0FF414D1770A}">
   <ds:schemaRefs>
@@ -7893,4 +9173,12 @@
     <ds:schemaRef ds:uri="2d182beb-936c-4a1e-8057-ffe191512bbb"/>
   </ds:schemaRefs>
 </ds:datastoreItem>
+</file>
+
+<file path=customXml/itemProps4.xml><?xml version="1.0" encoding="utf-8"?>
+<ds:datastoreItem xmlns:ds="http://schemas.openxmlformats.org/officeDocument/2006/customXml" ds:itemID="{4B5EB089-0DA0-49C7-A658-684FEF984E90}">
+  <ds:schemaRefs>
+    <ds:schemaRef ds:uri="http://schemas.openxmlformats.org/officeDocument/2006/bibliography"/>
+  </ds:schemaRefs>
+</ds:datastoreItem>
 </file>
</xml_diff>